<commit_message>
typo in phone number ring ring RE #103
</commit_message>
<xml_diff>
--- a/docs/ethics/consentForm.docx
+++ b/docs/ethics/consentForm.docx
@@ -305,7 +305,7 @@
                 </mc:Choice>
                 <mc:Fallback>
                   <w:pict>
-                    <v:rect w14:anchorId="347DD84C" id="Rectangle 2" o:spid="_x0000_s1026" style="position:absolute;margin-left:23.6pt;margin-top:22.95pt;width:36pt;height:27pt;z-index:251658240;visibility:visible;mso-wrap-style:square;mso-width-percent:0;mso-height-percent:0;mso-wrap-distance-left:9pt;mso-wrap-distance-top:0;mso-wrap-distance-right:9pt;mso-wrap-distance-bottom:0;mso-position-horizontal:absolute;mso-position-horizontal-relative:text;mso-position-vertical:absolute;mso-position-vertical-relative:text;mso-width-percent:0;mso-height-percent:0;mso-width-relative:page;mso-height-relative:page;v-text-anchor:top" o:gfxdata="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">
+                    <v:rect w14:anchorId="799906FF" id="Rectangle 2" o:spid="_x0000_s1026" style="position:absolute;margin-left:23.6pt;margin-top:22.95pt;width:36pt;height:27pt;z-index:251658240;visibility:visible;mso-wrap-style:square;mso-width-percent:0;mso-height-percent:0;mso-wrap-distance-left:9pt;mso-wrap-distance-top:0;mso-wrap-distance-right:9pt;mso-wrap-distance-bottom:0;mso-position-horizontal:absolute;mso-position-horizontal-relative:text;mso-position-vertical:absolute;mso-position-vertical-relative:text;mso-width-percent:0;mso-height-percent:0;mso-width-relative:page;mso-height-relative:page;v-text-anchor:top" o:gfxdata="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">
                       <v:path arrowok="t"/>
                     </v:rect>
                   </w:pict>
@@ -343,13 +343,19 @@
             <w:r>
               <w:t xml:space="preserve">: </w:t>
             </w:r>
+            <w:r>
+              <w:t xml:space="preserve">Mobile: </w:t>
+            </w:r>
+            <w:r>
+              <w:t>075</w:t>
+            </w:r>
+            <w:r>
+              <w:t>0</w:t>
+            </w:r>
             <w:bookmarkStart w:id="0" w:name="_GoBack"/>
             <w:bookmarkEnd w:id="0"/>
             <w:r>
-              <w:t xml:space="preserve">Mobile: </w:t>
-            </w:r>
-            <w:r>
-              <w:t>07596</w:t>
+              <w:t>6</w:t>
             </w:r>
             <w:r>
               <w:t>923969</w:t>
@@ -430,7 +436,7 @@
                 </mc:Choice>
                 <mc:Fallback>
                   <w:pict>
-                    <v:rect w14:anchorId="590F3D5D" id="Rectangle 3" o:spid="_x0000_s1026" style="position:absolute;margin-left:23.6pt;margin-top:24.5pt;width:36pt;height:27pt;z-index:251659264;visibility:visible;mso-wrap-style:square;mso-width-percent:0;mso-height-percent:0;mso-wrap-distance-left:9pt;mso-wrap-distance-top:0;mso-wrap-distance-right:9pt;mso-wrap-distance-bottom:0;mso-position-horizontal:absolute;mso-position-horizontal-relative:text;mso-position-vertical:absolute;mso-position-vertical-relative:text;mso-width-percent:0;mso-height-percent:0;mso-width-relative:page;mso-height-relative:page;v-text-anchor:top" o:gfxdata="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">
+                    <v:rect w14:anchorId="147F5A4B" id="Rectangle 3" o:spid="_x0000_s1026" style="position:absolute;margin-left:23.6pt;margin-top:24.5pt;width:36pt;height:27pt;z-index:251659264;visibility:visible;mso-wrap-style:square;mso-width-percent:0;mso-height-percent:0;mso-wrap-distance-left:9pt;mso-wrap-distance-top:0;mso-wrap-distance-right:9pt;mso-wrap-distance-bottom:0;mso-position-horizontal:absolute;mso-position-horizontal-relative:text;mso-position-vertical:absolute;mso-position-vertical-relative:text;mso-width-percent:0;mso-height-percent:0;mso-width-relative:page;mso-height-relative:page;v-text-anchor:top" o:gfxdata="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">
                       <v:path arrowok="t"/>
                     </v:rect>
                   </w:pict>
@@ -538,7 +544,7 @@
                 </mc:Choice>
                 <mc:Fallback>
                   <w:pict>
-                    <v:rect w14:anchorId="67380332" id="Rectangle 4" o:spid="_x0000_s1026" style="position:absolute;margin-left:23.6pt;margin-top:21pt;width:36pt;height:27pt;z-index:251660288;visibility:visible;mso-wrap-style:square;mso-width-percent:0;mso-height-percent:0;mso-wrap-distance-left:9pt;mso-wrap-distance-top:0;mso-wrap-distance-right:9pt;mso-wrap-distance-bottom:0;mso-position-horizontal:absolute;mso-position-horizontal-relative:text;mso-position-vertical:absolute;mso-position-vertical-relative:text;mso-width-percent:0;mso-height-percent:0;mso-width-relative:page;mso-height-relative:page;v-text-anchor:top" o:gfxdata="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">
+                    <v:rect w14:anchorId="1F01333B" id="Rectangle 4" o:spid="_x0000_s1026" style="position:absolute;margin-left:23.6pt;margin-top:21pt;width:36pt;height:27pt;z-index:251660288;visibility:visible;mso-wrap-style:square;mso-width-percent:0;mso-height-percent:0;mso-wrap-distance-left:9pt;mso-wrap-distance-top:0;mso-wrap-distance-right:9pt;mso-wrap-distance-bottom:0;mso-position-horizontal:absolute;mso-position-horizontal-relative:text;mso-position-vertical:absolute;mso-position-vertical-relative:text;mso-width-percent:0;mso-height-percent:0;mso-width-relative:page;mso-height-relative:page;v-text-anchor:top" o:gfxdata="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">
                       <v:path arrowok="t"/>
                     </v:rect>
                   </w:pict>
@@ -646,7 +652,7 @@
                 </mc:Choice>
                 <mc:Fallback>
                   <w:pict>
-                    <v:rect w14:anchorId="738EA051" id="Rectangle 5" o:spid="_x0000_s1026" style="position:absolute;margin-left:23.6pt;margin-top:7.9pt;width:36pt;height:27pt;z-index:251661312;visibility:visible;mso-wrap-style:square;mso-width-percent:0;mso-height-percent:0;mso-wrap-distance-left:9pt;mso-wrap-distance-top:0;mso-wrap-distance-right:9pt;mso-wrap-distance-bottom:0;mso-position-horizontal:absolute;mso-position-horizontal-relative:text;mso-position-vertical:absolute;mso-position-vertical-relative:text;mso-width-percent:0;mso-height-percent:0;mso-width-relative:page;mso-height-relative:page;v-text-anchor:top" o:gfxdata="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">
+                    <v:rect w14:anchorId="0862F16A" id="Rectangle 5" o:spid="_x0000_s1026" style="position:absolute;margin-left:23.6pt;margin-top:7.9pt;width:36pt;height:27pt;z-index:251661312;visibility:visible;mso-wrap-style:square;mso-width-percent:0;mso-height-percent:0;mso-wrap-distance-left:9pt;mso-wrap-distance-top:0;mso-wrap-distance-right:9pt;mso-wrap-distance-bottom:0;mso-position-horizontal:absolute;mso-position-horizontal-relative:text;mso-position-vertical:absolute;mso-position-vertical-relative:text;mso-width-percent:0;mso-height-percent:0;mso-width-relative:page;mso-height-relative:page;v-text-anchor:top" o:gfxdata="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">
                       <v:path arrowok="t"/>
                     </v:rect>
                   </w:pict>
@@ -753,7 +759,7 @@
                 </mc:Choice>
                 <mc:Fallback>
                   <w:pict>
-                    <v:shapetype w14:anchorId="3B5B7E48" id="_x0000_t32" coordsize="21600,21600" o:spt="32" o:oned="t" path="m,l21600,21600e" filled="f">
+                    <v:shapetype w14:anchorId="0A0E8A11" id="_x0000_t32" coordsize="21600,21600" o:spt="32" o:oned="t" path="m,l21600,21600e" filled="f">
                       <v:path arrowok="t" fillok="f" o:connecttype="none"/>
                       <o:lock v:ext="edit" shapetype="t"/>
                     </v:shapetype>
@@ -847,7 +853,7 @@
                 </mc:Choice>
                 <mc:Fallback>
                   <w:pict>
-                    <v:shape w14:anchorId="7FC52F84" id="AutoShape 10" o:spid="_x0000_s1026" type="#_x0000_t32" style="position:absolute;margin-left:-.55pt;margin-top:7.9pt;width:134.8pt;height:0;z-index:251666432;visibility:visible;mso-wrap-style:square;mso-width-percent:0;mso-height-percent:0;mso-wrap-distance-left:9pt;mso-wrap-distance-top:0;mso-wrap-distance-right:9pt;mso-wrap-distance-bottom:0;mso-position-horizontal:absolute;mso-position-horizontal-relative:text;mso-position-vertical:absolute;mso-position-vertical-relative:text;mso-width-percent:0;mso-height-percent:0;mso-width-relative:page;mso-height-relative:page" o:gfxdata="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">
+                    <v:shape w14:anchorId="39212C05" id="AutoShape 10" o:spid="_x0000_s1026" type="#_x0000_t32" style="position:absolute;margin-left:-.55pt;margin-top:7.9pt;width:134.8pt;height:0;z-index:251666432;visibility:visible;mso-wrap-style:square;mso-width-percent:0;mso-height-percent:0;mso-wrap-distance-left:9pt;mso-wrap-distance-top:0;mso-wrap-distance-right:9pt;mso-wrap-distance-bottom:0;mso-position-horizontal:absolute;mso-position-horizontal-relative:text;mso-position-vertical:absolute;mso-position-vertical-relative:text;mso-width-percent:0;mso-height-percent:0;mso-width-relative:page;mso-height-relative:page" o:gfxdata="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">
                       <o:lock v:ext="edit" shapetype="f"/>
                     </v:shape>
                   </w:pict>
@@ -934,7 +940,7 @@
                 </mc:Choice>
                 <mc:Fallback>
                   <w:pict>
-                    <v:shape w14:anchorId="072600CA" id="AutoShape 11" o:spid="_x0000_s1026" type="#_x0000_t32" style="position:absolute;margin-left:2.55pt;margin-top:20.55pt;width:134.8pt;height:0;z-index:251667456;visibility:visible;mso-wrap-style:square;mso-width-percent:0;mso-height-percent:0;mso-wrap-distance-left:9pt;mso-wrap-distance-top:0;mso-wrap-distance-right:9pt;mso-wrap-distance-bottom:0;mso-position-horizontal:absolute;mso-position-horizontal-relative:text;mso-position-vertical:absolute;mso-position-vertical-relative:text;mso-width-percent:0;mso-height-percent:0;mso-width-relative:page;mso-height-relative:page" o:gfxdata="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">
+                    <v:shape w14:anchorId="27601363" id="AutoShape 11" o:spid="_x0000_s1026" type="#_x0000_t32" style="position:absolute;margin-left:2.55pt;margin-top:20.55pt;width:134.8pt;height:0;z-index:251667456;visibility:visible;mso-wrap-style:square;mso-width-percent:0;mso-height-percent:0;mso-wrap-distance-left:9pt;mso-wrap-distance-top:0;mso-wrap-distance-right:9pt;mso-wrap-distance-bottom:0;mso-position-horizontal:absolute;mso-position-horizontal-relative:text;mso-position-vertical:absolute;mso-position-vertical-relative:text;mso-width-percent:0;mso-height-percent:0;mso-width-relative:page;mso-height-relative:page" o:gfxdata="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">
                       <o:lock v:ext="edit" shapetype="f"/>
                     </v:shape>
                   </w:pict>
@@ -1024,7 +1030,7 @@
                 </mc:Choice>
                 <mc:Fallback>
                   <w:pict>
-                    <v:shape w14:anchorId="0DFD2AA6" id="AutoShape 12" o:spid="_x0000_s1026" type="#_x0000_t32" style="position:absolute;margin-left:0;margin-top:10.5pt;width:134.8pt;height:0;z-index:251668480;visibility:visible;mso-wrap-style:square;mso-width-percent:0;mso-height-percent:0;mso-wrap-distance-left:9pt;mso-wrap-distance-top:0;mso-wrap-distance-right:9pt;mso-wrap-distance-bottom:0;mso-position-horizontal:absolute;mso-position-horizontal-relative:text;mso-position-vertical:absolute;mso-position-vertical-relative:text;mso-width-percent:0;mso-height-percent:0;mso-width-relative:page;mso-height-relative:page" o:gfxdata="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">
+                    <v:shape w14:anchorId="571C6C9C" id="AutoShape 12" o:spid="_x0000_s1026" type="#_x0000_t32" style="position:absolute;margin-left:0;margin-top:10.5pt;width:134.8pt;height:0;z-index:251668480;visibility:visible;mso-wrap-style:square;mso-width-percent:0;mso-height-percent:0;mso-wrap-distance-left:9pt;mso-wrap-distance-top:0;mso-wrap-distance-right:9pt;mso-wrap-distance-bottom:0;mso-position-horizontal:absolute;mso-position-horizontal-relative:text;mso-position-vertical:absolute;mso-position-vertical-relative:text;mso-width-percent:0;mso-height-percent:0;mso-width-relative:page;mso-height-relative:page" o:gfxdata="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">
                       <o:lock v:ext="edit" shapetype="f"/>
                     </v:shape>
                   </w:pict>
@@ -1131,7 +1137,7 @@
                 </mc:Choice>
                 <mc:Fallback>
                   <w:pict>
-                    <v:shape w14:anchorId="127B1201" id="AutoShape 13" o:spid="_x0000_s1026" type="#_x0000_t32" style="position:absolute;margin-left:-.55pt;margin-top:10.5pt;width:134.8pt;height:0;z-index:251669504;visibility:visible;mso-wrap-style:square;mso-width-percent:0;mso-height-percent:0;mso-wrap-distance-left:9pt;mso-wrap-distance-top:0;mso-wrap-distance-right:9pt;mso-wrap-distance-bottom:0;mso-position-horizontal:absolute;mso-position-horizontal-relative:text;mso-position-vertical:absolute;mso-position-vertical-relative:text;mso-width-percent:0;mso-height-percent:0;mso-width-relative:page;mso-height-relative:page" o:gfxdata="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">
+                    <v:shape w14:anchorId="1AE183B9" id="AutoShape 13" o:spid="_x0000_s1026" type="#_x0000_t32" style="position:absolute;margin-left:-.55pt;margin-top:10.5pt;width:134.8pt;height:0;z-index:251669504;visibility:visible;mso-wrap-style:square;mso-width-percent:0;mso-height-percent:0;mso-wrap-distance-left:9pt;mso-wrap-distance-top:0;mso-wrap-distance-right:9pt;mso-wrap-distance-bottom:0;mso-position-horizontal:absolute;mso-position-horizontal-relative:text;mso-position-vertical:absolute;mso-position-vertical-relative:text;mso-width-percent:0;mso-height-percent:0;mso-width-relative:page;mso-height-relative:page" o:gfxdata="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">
                       <o:lock v:ext="edit" shapetype="f"/>
                     </v:shape>
                   </w:pict>
@@ -1218,7 +1224,7 @@
                 </mc:Choice>
                 <mc:Fallback>
                   <w:pict>
-                    <v:shape w14:anchorId="55FBBB3D" id="AutoShape 14" o:spid="_x0000_s1026" type="#_x0000_t32" style="position:absolute;margin-left:2.55pt;margin-top:10.5pt;width:134.8pt;height:0;z-index:251670528;visibility:visible;mso-wrap-style:square;mso-width-percent:0;mso-height-percent:0;mso-wrap-distance-left:9pt;mso-wrap-distance-top:0;mso-wrap-distance-right:9pt;mso-wrap-distance-bottom:0;mso-position-horizontal:absolute;mso-position-horizontal-relative:text;mso-position-vertical:absolute;mso-position-vertical-relative:text;mso-width-percent:0;mso-height-percent:0;mso-width-relative:page;mso-height-relative:page" o:gfxdata="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">
+                    <v:shape w14:anchorId="6CD5F99C" id="AutoShape 14" o:spid="_x0000_s1026" type="#_x0000_t32" style="position:absolute;margin-left:2.55pt;margin-top:10.5pt;width:134.8pt;height:0;z-index:251670528;visibility:visible;mso-wrap-style:square;mso-width-percent:0;mso-height-percent:0;mso-wrap-distance-left:9pt;mso-wrap-distance-top:0;mso-wrap-distance-right:9pt;mso-wrap-distance-bottom:0;mso-position-horizontal:absolute;mso-position-horizontal-relative:text;mso-position-vertical:absolute;mso-position-vertical-relative:text;mso-width-percent:0;mso-height-percent:0;mso-width-relative:page;mso-height-relative:page" o:gfxdata="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">
                       <o:lock v:ext="edit" shapetype="f"/>
                     </v:shape>
                   </w:pict>
@@ -1349,7 +1355,7 @@
                 </mc:Choice>
                 <mc:Fallback>
                   <w:pict>
-                    <v:shape w14:anchorId="5A531D84" id="AutoShape 15" o:spid="_x0000_s1026" type="#_x0000_t32" style="position:absolute;margin-left:0;margin-top:-.45pt;width:134.8pt;height:0;z-index:251671552;visibility:visible;mso-wrap-style:square;mso-width-percent:0;mso-height-percent:0;mso-wrap-distance-left:9pt;mso-wrap-distance-top:0;mso-wrap-distance-right:9pt;mso-wrap-distance-bottom:0;mso-position-horizontal:absolute;mso-position-horizontal-relative:text;mso-position-vertical:absolute;mso-position-vertical-relative:text;mso-width-percent:0;mso-height-percent:0;mso-width-relative:page;mso-height-relative:page" o:gfxdata="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">
+                    <v:shape w14:anchorId="0F88D569" id="AutoShape 15" o:spid="_x0000_s1026" type="#_x0000_t32" style="position:absolute;margin-left:0;margin-top:-.45pt;width:134.8pt;height:0;z-index:251671552;visibility:visible;mso-wrap-style:square;mso-width-percent:0;mso-height-percent:0;mso-wrap-distance-left:9pt;mso-wrap-distance-top:0;mso-wrap-distance-right:9pt;mso-wrap-distance-bottom:0;mso-position-horizontal:absolute;mso-position-horizontal-relative:text;mso-position-vertical:absolute;mso-position-vertical-relative:text;mso-width-percent:0;mso-height-percent:0;mso-width-relative:page;mso-height-relative:page" o:gfxdata="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">
                       <o:lock v:ext="edit" shapetype="f"/>
                     </v:shape>
                   </w:pict>
@@ -1435,7 +1441,7 @@
                 </mc:Choice>
                 <mc:Fallback>
                   <w:pict>
-                    <v:shape w14:anchorId="26100354" id="AutoShape 16" o:spid="_x0000_s1026" type="#_x0000_t32" style="position:absolute;margin-left:-.55pt;margin-top:12.2pt;width:134.8pt;height:0;z-index:251672576;visibility:visible;mso-wrap-style:square;mso-width-percent:0;mso-height-percent:0;mso-wrap-distance-left:9pt;mso-wrap-distance-top:0;mso-wrap-distance-right:9pt;mso-wrap-distance-bottom:0;mso-position-horizontal:absolute;mso-position-horizontal-relative:text;mso-position-vertical:absolute;mso-position-vertical-relative:text;mso-width-percent:0;mso-height-percent:0;mso-width-relative:page;mso-height-relative:page" o:gfxdata="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">
+                    <v:shape w14:anchorId="371C8664" id="AutoShape 16" o:spid="_x0000_s1026" type="#_x0000_t32" style="position:absolute;margin-left:-.55pt;margin-top:12.2pt;width:134.8pt;height:0;z-index:251672576;visibility:visible;mso-wrap-style:square;mso-width-percent:0;mso-height-percent:0;mso-wrap-distance-left:9pt;mso-wrap-distance-top:0;mso-wrap-distance-right:9pt;mso-wrap-distance-bottom:0;mso-position-horizontal:absolute;mso-position-horizontal-relative:text;mso-position-vertical:absolute;mso-position-vertical-relative:text;mso-width-percent:0;mso-height-percent:0;mso-width-relative:page;mso-height-relative:page" o:gfxdata="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">
                       <o:lock v:ext="edit" shapetype="f"/>
                     </v:shape>
                   </w:pict>
@@ -1522,7 +1528,7 @@
                 </mc:Choice>
                 <mc:Fallback>
                   <w:pict>
-                    <v:shape w14:anchorId="08153329" id="AutoShape 17" o:spid="_x0000_s1026" type="#_x0000_t32" style="position:absolute;margin-left:2.55pt;margin-top:12.2pt;width:134.8pt;height:0;z-index:251673600;visibility:visible;mso-wrap-style:square;mso-width-percent:0;mso-height-percent:0;mso-wrap-distance-left:9pt;mso-wrap-distance-top:0;mso-wrap-distance-right:9pt;mso-wrap-distance-bottom:0;mso-position-horizontal:absolute;mso-position-horizontal-relative:text;mso-position-vertical:absolute;mso-position-vertical-relative:text;mso-width-percent:0;mso-height-percent:0;mso-width-relative:page;mso-height-relative:page" o:gfxdata="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">
+                    <v:shape w14:anchorId="6D21128F" id="AutoShape 17" o:spid="_x0000_s1026" type="#_x0000_t32" style="position:absolute;margin-left:2.55pt;margin-top:12.2pt;width:134.8pt;height:0;z-index:251673600;visibility:visible;mso-wrap-style:square;mso-width-percent:0;mso-height-percent:0;mso-wrap-distance-left:9pt;mso-wrap-distance-top:0;mso-wrap-distance-right:9pt;mso-wrap-distance-bottom:0;mso-position-horizontal:absolute;mso-position-horizontal-relative:text;mso-position-vertical:absolute;mso-position-vertical-relative:text;mso-width-percent:0;mso-height-percent:0;mso-width-relative:page;mso-height-relative:page" o:gfxdata="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">
                       <o:lock v:ext="edit" shapetype="f"/>
                     </v:shape>
                   </w:pict>

</xml_diff>